<commit_message>
updating link in install docx
new link for getting the Thermo MS File Reader
</commit_message>
<xml_diff>
--- a/LIQUID_installation_operation.docx
+++ b/LIQUID_installation_operation.docx
@@ -11,8 +11,6 @@
           <w:szCs w:val="36"/>
         </w:rPr>
       </w:pPr>
-      <w:bookmarkStart w:id="0" w:name="_GoBack"/>
-      <w:bookmarkEnd w:id="0"/>
       <w:r>
         <w:rPr>
           <w:b/>
@@ -178,22 +176,46 @@
           <w:numId w:val="1"/>
         </w:numPr>
       </w:pPr>
-      <w:proofErr w:type="spellStart"/>
-      <w:r>
-        <w:t>Thermo</w:t>
-      </w:r>
-      <w:proofErr w:type="spellEnd"/>
-      <w:r>
-        <w:t xml:space="preserve"> MS File Reader (Make sure to select both 32-bit and 64-bit during install): </w:t>
+      <w:r>
+        <w:t>Thermo MS File Reader: </w:t>
+      </w:r>
+      <w:r>
+        <w:t xml:space="preserve"> download and install the MSFileReader by creating an account at </w:t>
       </w:r>
       <w:hyperlink r:id="rId8" w:history="1">
         <w:r>
           <w:rPr>
             <w:rStyle w:val="Hyperlink"/>
           </w:rPr>
-          <w:t>http://sjsupport.thermofinnigan.com/public/detail.asp?id=703</w:t>
+          <w:t>https://thermo.flexnetoperations.com/control/thmo/log</w:t>
+        </w:r>
+        <w:r>
+          <w:rPr>
+            <w:rStyle w:val="Hyperlink"/>
+          </w:rPr>
+          <w:t>i</w:t>
+        </w:r>
+        <w:r>
+          <w:rPr>
+            <w:rStyle w:val="Hyperlink"/>
+          </w:rPr>
+          <w:t>n</w:t>
         </w:r>
       </w:hyperlink>
+      <w:r>
+        <w:t xml:space="preserve">, then logging in and choosing "Utility Software". </w:t>
+      </w:r>
+      <w:r>
+        <w:t xml:space="preserve"> </w:t>
+      </w:r>
+      <w:r>
+        <w:t xml:space="preserve">Select </w:t>
+      </w:r>
+      <w:bookmarkStart w:id="0" w:name="_GoBack"/>
+      <w:bookmarkEnd w:id="0"/>
+      <w:r>
+        <w:t>MS File Reader 3.1 SP2 , then download MSFileReader_x64.exe</w:t>
+      </w:r>
     </w:p>
     <w:p>
       <w:pPr>
@@ -205,42 +227,13 @@
         <w:spacing w:after="0"/>
       </w:pPr>
       <w:r>
-        <w:t xml:space="preserve">You will need to have </w:t>
-      </w:r>
-      <w:proofErr w:type="spellStart"/>
-      <w:r>
-        <w:t>xcalibur</w:t>
-      </w:r>
-      <w:proofErr w:type="spellEnd"/>
-      <w:r>
-        <w:t xml:space="preserve"> installed on your computer or </w:t>
-      </w:r>
-      <w:proofErr w:type="spellStart"/>
-      <w:r>
-        <w:t>MSConvert</w:t>
-      </w:r>
-      <w:proofErr w:type="spellEnd"/>
-      <w:r>
-        <w:t xml:space="preserve"> to cre</w:t>
-      </w:r>
-      <w:r>
-        <w:t xml:space="preserve">ate </w:t>
-      </w:r>
-      <w:proofErr w:type="spellStart"/>
-      <w:r>
-        <w:t>mzML</w:t>
-      </w:r>
-      <w:proofErr w:type="spellEnd"/>
-      <w:r>
-        <w:t xml:space="preserve"> files (LIQUID accepts .raw or .</w:t>
-      </w:r>
-      <w:proofErr w:type="spellStart"/>
-      <w:r>
-        <w:t>mzML</w:t>
-      </w:r>
-      <w:proofErr w:type="spellEnd"/>
-      <w:r>
-        <w:t xml:space="preserve"> files)</w:t>
+        <w:t>You will need to have xcalibur installed on your computer or MSConvert to cre</w:t>
+      </w:r>
+      <w:r>
+        <w:t>ate mzML</w:t>
+      </w:r>
+      <w:r>
+        <w:t xml:space="preserve"> files (LIQUID accepts .raw or .mzML files)</w:t>
       </w:r>
       <w:r>
         <w:t xml:space="preserve"> of your MS/MS data files</w:t>
@@ -270,23 +263,7 @@
         <w:t xml:space="preserve"> </w:t>
       </w:r>
       <w:r>
-        <w:t xml:space="preserve">(Windows 64-bit </w:t>
-      </w:r>
-      <w:proofErr w:type="gramStart"/>
-      <w:r>
-        <w:t>installer(</w:t>
-      </w:r>
-      <w:proofErr w:type="gramEnd"/>
-      <w:r>
-        <w:t xml:space="preserve">no T2D support)). This contains the </w:t>
-      </w:r>
-      <w:proofErr w:type="spellStart"/>
-      <w:r>
-        <w:t>msconvert</w:t>
-      </w:r>
-      <w:proofErr w:type="spellEnd"/>
-      <w:r>
-        <w:t xml:space="preserve"> program. </w:t>
+        <w:t xml:space="preserve">(Windows 64-bit installer(no T2D support)). This contains the msconvert program. </w:t>
       </w:r>
     </w:p>
     <w:p>
@@ -383,7 +360,6 @@
         <w:spacing w:after="0"/>
       </w:pPr>
       <w:r>
-        <w:lastRenderedPageBreak/>
         <w:t>Select Global Analysis tab for untargeted lipidomics</w:t>
       </w:r>
     </w:p>
@@ -1268,23 +1244,7 @@
         <w:spacing w:after="0"/>
       </w:pPr>
       <w:r>
-        <w:t xml:space="preserve">Select the number of results (lipid identifications) you want per </w:t>
-      </w:r>
-      <w:proofErr w:type="spellStart"/>
-      <w:r>
-        <w:t>ms</w:t>
-      </w:r>
-      <w:proofErr w:type="spellEnd"/>
-      <w:r>
-        <w:t>/</w:t>
-      </w:r>
-      <w:proofErr w:type="spellStart"/>
-      <w:r>
-        <w:t>ms</w:t>
-      </w:r>
-      <w:proofErr w:type="spellEnd"/>
-      <w:r>
-        <w:t xml:space="preserve"> scan.  If you select ‘1’ the highest scored match will be shown.</w:t>
+        <w:t>Select the number of results (lipid identifications) you want per ms/ms scan.  If you select ‘1’ the highest scored match will be shown.</w:t>
       </w:r>
     </w:p>
     <w:p>
@@ -2514,6 +2474,18 @@
       <w:szCs w:val="16"/>
     </w:rPr>
   </w:style>
+  <w:style w:type="character" w:styleId="FollowedHyperlink">
+    <w:name w:val="FollowedHyperlink"/>
+    <w:basedOn w:val="DefaultParagraphFont"/>
+    <w:uiPriority w:val="99"/>
+    <w:semiHidden/>
+    <w:unhideWhenUsed/>
+    <w:rsid w:val="00B8644D"/>
+    <w:rPr>
+      <w:color w:val="800080" w:themeColor="followedHyperlink"/>
+      <w:u w:val="single"/>
+    </w:rPr>
+  </w:style>
 </w:styles>
 </file>
 
@@ -2754,6 +2726,18 @@
       <w:rFonts w:ascii="Tahoma" w:hAnsi="Tahoma" w:cs="Tahoma"/>
       <w:sz w:val="16"/>
       <w:szCs w:val="16"/>
+    </w:rPr>
+  </w:style>
+  <w:style w:type="character" w:styleId="FollowedHyperlink">
+    <w:name w:val="FollowedHyperlink"/>
+    <w:basedOn w:val="DefaultParagraphFont"/>
+    <w:uiPriority w:val="99"/>
+    <w:semiHidden/>
+    <w:unhideWhenUsed/>
+    <w:rsid w:val="00B8644D"/>
+    <w:rPr>
+      <w:color w:val="800080" w:themeColor="followedHyperlink"/>
+      <w:u w:val="single"/>
     </w:rPr>
   </w:style>
 </w:styles>

</xml_diff>